<commit_message>
Add solutions for tasks 16-18 (Joins)
</commit_message>
<xml_diff>
--- a/05. C# DataBase/01. MS SQL/05. Subqueries and JOINs/05. Subqueries-and-JOINs-Exercises.docx
+++ b/05. C# DataBase/01. MS SQL/05. Subqueries and JOINs/05. Subqueries-and-JOINs-Exercises.docx
@@ -5371,8 +5371,6 @@
         </w:rPr>
         <w:t>PeakName</w:t>
       </w:r>
-      <w:bookmarkStart w:id="0" w:name="_GoBack"/>
-      <w:bookmarkEnd w:id="0"/>
     </w:p>
     <w:p>
       <w:pPr>
@@ -7097,6 +7095,21 @@
     <w:p>
       <w:pPr>
         <w:pStyle w:val="Heading2"/>
+        <w:numPr>
+          <w:ilvl w:val="0"/>
+          <w:numId w:val="0"/>
+        </w:numPr>
+        <w:ind w:left="360" w:hanging="360"/>
+        <w:rPr>
+          <w:lang w:val="bg-BG"/>
+        </w:rPr>
+      </w:pPr>
+      <w:bookmarkStart w:id="0" w:name="_GoBack"/>
+      <w:bookmarkEnd w:id="0"/>
+    </w:p>
+    <w:p>
+      <w:pPr>
+        <w:pStyle w:val="Heading2"/>
         <w:rPr>
           <w:lang w:val="bg-BG"/>
         </w:rPr>
@@ -8219,6 +8232,7 @@
               <w:rPr>
                 <w:noProof/>
               </w:rPr>
+              <w:lastRenderedPageBreak/>
               <w:t>…</w:t>
             </w:r>
           </w:p>
@@ -8375,7 +8389,6 @@
               <w:rPr>
                 <w:noProof/>
               </w:rPr>
-              <w:lastRenderedPageBreak/>
               <w:t>Burkina Faso</w:t>
             </w:r>
           </w:p>
@@ -8743,7 +8756,7 @@
             </wp:anchor>
           </w:drawing>
         </mc:Choice>
-        <mc:Fallback xmlns:w16="http://schemas.microsoft.com/office/word/2018/wordml" xmlns:w16cid="http://schemas.microsoft.com/office/word/2016/wordml/cid" xmlns:w16cex="http://schemas.microsoft.com/office/word/2018/wordml/cex" xmlns:am3d="http://schemas.microsoft.com/office/drawing/2017/model3d" xmlns:aink="http://schemas.microsoft.com/office/drawing/2016/ink" xmlns:cx8="http://schemas.microsoft.com/office/drawing/2016/5/14/chartex" xmlns:cx7="http://schemas.microsoft.com/office/drawing/2016/5/13/chartex" xmlns:cx6="http://schemas.microsoft.com/office/drawing/2016/5/12/chartex" xmlns:cx5="http://schemas.microsoft.com/office/drawing/2016/5/11/chartex" xmlns:cx4="http://schemas.microsoft.com/office/drawing/2016/5/10/chartex" xmlns:cx3="http://schemas.microsoft.com/office/drawing/2016/5/9/chartex" xmlns:cx2="http://schemas.microsoft.com/office/drawing/2015/10/21/chartex">
+        <mc:Fallback xmlns:cx2="http://schemas.microsoft.com/office/drawing/2015/10/21/chartex" xmlns:cx3="http://schemas.microsoft.com/office/drawing/2016/5/9/chartex" xmlns:cx4="http://schemas.microsoft.com/office/drawing/2016/5/10/chartex" xmlns:cx5="http://schemas.microsoft.com/office/drawing/2016/5/11/chartex" xmlns:cx6="http://schemas.microsoft.com/office/drawing/2016/5/12/chartex" xmlns:cx7="http://schemas.microsoft.com/office/drawing/2016/5/13/chartex" xmlns:cx8="http://schemas.microsoft.com/office/drawing/2016/5/14/chartex" xmlns:aink="http://schemas.microsoft.com/office/drawing/2016/ink" xmlns:am3d="http://schemas.microsoft.com/office/drawing/2017/model3d" xmlns:w16cex="http://schemas.microsoft.com/office/word/2018/wordml/cex" xmlns:w16cid="http://schemas.microsoft.com/office/word/2016/wordml/cid" xmlns:w16="http://schemas.microsoft.com/office/word/2018/wordml">
           <w:pict>
             <v:shapetype w14:anchorId="41B1E642" id="_x0000_t202" coordsize="21600,21600" o:spt="202" path="m,l,21600r21600,l21600,xe">
               <v:stroke joinstyle="miter"/>
@@ -9185,7 +9198,7 @@
                                               <a14:useLocalDpi xmlns:a14="http://schemas.microsoft.com/office/drawing/2010/main" val="0"/>
                                             </a:ext>
                                             <a:ext uri="{837473B0-CC2E-450A-ABE3-18F120FF3D39}">
-                                              <a1611:picAttrSrcUrl xmlns:a1611="http://schemas.microsoft.com/office/drawing/2016/11/main" xmlns:w16="http://schemas.microsoft.com/office/word/2018/wordml" xmlns:w16cid="http://schemas.microsoft.com/office/word/2016/wordml/cid" xmlns:w16cex="http://schemas.microsoft.com/office/word/2018/wordml/cex" xmlns:w="http://schemas.openxmlformats.org/wordprocessingml/2006/main" xmlns:w10="urn:schemas-microsoft-com:office:word" xmlns:v="urn:schemas-microsoft-com:vml" xmlns:o="urn:schemas-microsoft-com:office:office" xmlns:am3d="http://schemas.microsoft.com/office/drawing/2017/model3d" xmlns:aink="http://schemas.microsoft.com/office/drawing/2016/ink" xmlns:cx8="http://schemas.microsoft.com/office/drawing/2016/5/14/chartex" xmlns:cx7="http://schemas.microsoft.com/office/drawing/2016/5/13/chartex" xmlns:cx6="http://schemas.microsoft.com/office/drawing/2016/5/12/chartex" xmlns:cx5="http://schemas.microsoft.com/office/drawing/2016/5/11/chartex" xmlns:cx4="http://schemas.microsoft.com/office/drawing/2016/5/10/chartex" xmlns:cx3="http://schemas.microsoft.com/office/drawing/2016/5/9/chartex" xmlns:cx2="http://schemas.microsoft.com/office/drawing/2015/10/21/chartex" xmlns="" r:id="rId9"/>
+                                              <a1611:picAttrSrcUrl xmlns="" xmlns:cx2="http://schemas.microsoft.com/office/drawing/2015/10/21/chartex" xmlns:cx3="http://schemas.microsoft.com/office/drawing/2016/5/9/chartex" xmlns:cx4="http://schemas.microsoft.com/office/drawing/2016/5/10/chartex" xmlns:cx5="http://schemas.microsoft.com/office/drawing/2016/5/11/chartex" xmlns:cx6="http://schemas.microsoft.com/office/drawing/2016/5/12/chartex" xmlns:cx7="http://schemas.microsoft.com/office/drawing/2016/5/13/chartex" xmlns:cx8="http://schemas.microsoft.com/office/drawing/2016/5/14/chartex" xmlns:aink="http://schemas.microsoft.com/office/drawing/2016/ink" xmlns:am3d="http://schemas.microsoft.com/office/drawing/2017/model3d" xmlns:o="urn:schemas-microsoft-com:office:office" xmlns:v="urn:schemas-microsoft-com:vml" xmlns:w10="urn:schemas-microsoft-com:office:word" xmlns:w="http://schemas.openxmlformats.org/wordprocessingml/2006/main" xmlns:w16cex="http://schemas.microsoft.com/office/word/2018/wordml/cex" xmlns:w16cid="http://schemas.microsoft.com/office/word/2016/wordml/cid" xmlns:w16="http://schemas.microsoft.com/office/word/2018/wordml" xmlns:a1611="http://schemas.microsoft.com/office/drawing/2016/11/main" r:id="rId9"/>
                                             </a:ext>
                                           </a:extLst>
                                         </a:blip>
@@ -9525,7 +9538,7 @@
             </wp:anchor>
           </w:drawing>
         </mc:Choice>
-        <mc:Fallback xmlns:w16="http://schemas.microsoft.com/office/word/2018/wordml" xmlns:w16cid="http://schemas.microsoft.com/office/word/2016/wordml/cid" xmlns:w16cex="http://schemas.microsoft.com/office/word/2018/wordml/cex" xmlns:am3d="http://schemas.microsoft.com/office/drawing/2017/model3d" xmlns:aink="http://schemas.microsoft.com/office/drawing/2016/ink" xmlns:cx8="http://schemas.microsoft.com/office/drawing/2016/5/14/chartex" xmlns:cx7="http://schemas.microsoft.com/office/drawing/2016/5/13/chartex" xmlns:cx6="http://schemas.microsoft.com/office/drawing/2016/5/12/chartex" xmlns:cx5="http://schemas.microsoft.com/office/drawing/2016/5/11/chartex" xmlns:cx4="http://schemas.microsoft.com/office/drawing/2016/5/10/chartex" xmlns:cx3="http://schemas.microsoft.com/office/drawing/2016/5/9/chartex" xmlns:cx2="http://schemas.microsoft.com/office/drawing/2015/10/21/chartex">
+        <mc:Fallback xmlns:cx2="http://schemas.microsoft.com/office/drawing/2015/10/21/chartex" xmlns:cx3="http://schemas.microsoft.com/office/drawing/2016/5/9/chartex" xmlns:cx4="http://schemas.microsoft.com/office/drawing/2016/5/10/chartex" xmlns:cx5="http://schemas.microsoft.com/office/drawing/2016/5/11/chartex" xmlns:cx6="http://schemas.microsoft.com/office/drawing/2016/5/12/chartex" xmlns:cx7="http://schemas.microsoft.com/office/drawing/2016/5/13/chartex" xmlns:cx8="http://schemas.microsoft.com/office/drawing/2016/5/14/chartex" xmlns:aink="http://schemas.microsoft.com/office/drawing/2016/ink" xmlns:am3d="http://schemas.microsoft.com/office/drawing/2017/model3d" xmlns:w16cex="http://schemas.microsoft.com/office/word/2018/wordml/cex" xmlns:w16cid="http://schemas.microsoft.com/office/word/2016/wordml/cid" xmlns:w16="http://schemas.microsoft.com/office/word/2018/wordml">
           <w:pict>
             <v:shape w14:anchorId="2074F399" id="Text Box 16" o:spid="_x0000_s1027" type="#_x0000_t202" style="position:absolute;margin-left:109pt;margin-top:7pt;width:411.4pt;height:40.45pt;z-index:251657216;visibility:visible;mso-wrap-style:square;mso-width-percent:0;mso-height-percent:0;mso-wrap-distance-left:9pt;mso-wrap-distance-top:0;mso-wrap-distance-right:9pt;mso-wrap-distance-bottom:0;mso-position-horizontal:absolute;mso-position-horizontal-relative:text;mso-position-vertical:absolute;mso-position-vertical-relative:text;mso-width-percent:0;mso-height-percent:0;mso-width-relative:page;mso-height-relative:page;v-text-anchor:top" o:gfxdata="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" filled="f" stroked="f">
               <v:textbox inset=".5mm,1.2mm,.5mm,.5mm">
@@ -10232,7 +10245,7 @@
           <wp:effectExtent l="0" t="0" r="0" b="5715"/>
           <wp:wrapSquare wrapText="bothSides"/>
           <wp:docPr id="1" name="Picture 1">
-            <a:hlinkClick xmlns:a="http://schemas.openxmlformats.org/drawingml/2006/main" r:id="rId20"/>
+            <a:hlinkClick xmlns:a="http://schemas.openxmlformats.org/drawingml/2006/main" r:id="rId1"/>
           </wp:docPr>
           <wp:cNvGraphicFramePr>
             <a:graphicFrameLocks xmlns:a="http://schemas.openxmlformats.org/drawingml/2006/main" noChangeAspect="1"/>
@@ -10242,7 +10255,7 @@
               <pic:pic xmlns:pic="http://schemas.openxmlformats.org/drawingml/2006/picture">
                 <pic:nvPicPr>
                   <pic:cNvPr id="1" name="Picture 1">
-                    <a:hlinkClick r:id="rId20"/>
+                    <a:hlinkClick r:id="rId1"/>
                   </pic:cNvPr>
                   <pic:cNvPicPr>
                     <a:picLocks noChangeAspect="1" noChangeArrowheads="1"/>
@@ -10353,7 +10366,7 @@
             </wp:anchor>
           </w:drawing>
         </mc:Choice>
-        <mc:Fallback xmlns:w16="http://schemas.microsoft.com/office/word/2018/wordml" xmlns:w16cid="http://schemas.microsoft.com/office/word/2016/wordml/cid" xmlns:w16cex="http://schemas.microsoft.com/office/word/2018/wordml/cex" xmlns:am3d="http://schemas.microsoft.com/office/drawing/2017/model3d" xmlns:aink="http://schemas.microsoft.com/office/drawing/2016/ink" xmlns:cx8="http://schemas.microsoft.com/office/drawing/2016/5/14/chartex" xmlns:cx7="http://schemas.microsoft.com/office/drawing/2016/5/13/chartex" xmlns:cx6="http://schemas.microsoft.com/office/drawing/2016/5/12/chartex" xmlns:cx5="http://schemas.microsoft.com/office/drawing/2016/5/11/chartex" xmlns:cx4="http://schemas.microsoft.com/office/drawing/2016/5/10/chartex" xmlns:cx3="http://schemas.microsoft.com/office/drawing/2016/5/9/chartex" xmlns:cx2="http://schemas.microsoft.com/office/drawing/2015/10/21/chartex">
+        <mc:Fallback xmlns:cx2="http://schemas.microsoft.com/office/drawing/2015/10/21/chartex" xmlns:cx3="http://schemas.microsoft.com/office/drawing/2016/5/9/chartex" xmlns:cx4="http://schemas.microsoft.com/office/drawing/2016/5/10/chartex" xmlns:cx5="http://schemas.microsoft.com/office/drawing/2016/5/11/chartex" xmlns:cx6="http://schemas.microsoft.com/office/drawing/2016/5/12/chartex" xmlns:cx7="http://schemas.microsoft.com/office/drawing/2016/5/13/chartex" xmlns:cx8="http://schemas.microsoft.com/office/drawing/2016/5/14/chartex" xmlns:aink="http://schemas.microsoft.com/office/drawing/2016/ink" xmlns:am3d="http://schemas.microsoft.com/office/drawing/2017/model3d" xmlns:w16cex="http://schemas.microsoft.com/office/word/2018/wordml/cex" xmlns:w16cid="http://schemas.microsoft.com/office/word/2016/wordml/cid" xmlns:w16="http://schemas.microsoft.com/office/word/2018/wordml">
           <w:pict>
             <v:line w14:anchorId="60BE7D18" id="Straight Connector 19" o:spid="_x0000_s1026" style="position:absolute;flip:y;z-index:251622400;visibility:visible;mso-wrap-style:square;mso-width-percent:0;mso-height-percent:0;mso-wrap-distance-left:9pt;mso-wrap-distance-top:0;mso-wrap-distance-right:9pt;mso-wrap-distance-bottom:0;mso-position-horizontal:absolute;mso-position-horizontal-relative:text;mso-position-vertical:absolute;mso-position-vertical-relative:text;mso-width-percent:0;mso-height-percent:0;mso-width-relative:page;mso-height-relative:page" from="-.1pt,5.2pt" to="520.7pt,5.2pt" o:gfxdata="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" strokecolor="#974706 [1609]" strokeweight="1pt">
               <v:stroke endcap="round"/>
@@ -10459,7 +10472,7 @@
                               <w:sz w:val="18"/>
                               <w:szCs w:val="18"/>
                             </w:rPr>
-                            <w:t>5</w:t>
+                            <w:t>6</w:t>
                           </w:r>
                           <w:r>
                             <w:rPr>
@@ -10584,7 +10597,7 @@
                         <w:sz w:val="18"/>
                         <w:szCs w:val="18"/>
                       </w:rPr>
-                      <w:t>5</w:t>
+                      <w:t>6</w:t>
                     </w:r>
                     <w:r>
                       <w:rPr>
@@ -16268,7 +16281,7 @@
 </file>
 
 <file path=customXml/itemProps1.xml><?xml version="1.0" encoding="utf-8"?>
-<ds:datastoreItem xmlns:ds="http://schemas.openxmlformats.org/officeDocument/2006/customXml" ds:itemID="{BA279A69-2F7A-4004-BB0C-ADA1F734E731}">
+<ds:datastoreItem xmlns:ds="http://schemas.openxmlformats.org/officeDocument/2006/customXml" ds:itemID="{26DF9111-C903-4AF4-BAB1-2737225BC79F}">
   <ds:schemaRefs>
     <ds:schemaRef ds:uri="http://schemas.openxmlformats.org/officeDocument/2006/bibliography"/>
   </ds:schemaRefs>

</xml_diff>